<commit_message>
Working Plan is done
</commit_message>
<xml_diff>
--- a/Offline/BusinessManagement/Information/WorkingPlan.docx
+++ b/Offline/BusinessManagement/Information/WorkingPlan.docx
@@ -99,14 +99,6 @@
     <w:p>
       <w:pPr>
         <w:pStyle w:val="NoSpacing"/>
-        <w:rPr>
-          <w:lang w:val="en-US"/>
-        </w:rPr>
-      </w:pPr>
-    </w:p>
-    <w:p>
-      <w:pPr>
-        <w:pStyle w:val="NoSpacing"/>
         <w:ind w:left="720"/>
         <w:rPr>
           <w:lang w:val="en-US"/>
@@ -116,6 +108,36 @@
         <w:rPr>
           <w:lang w:val="en-US"/>
         </w:rPr>
+        <w:t>Data will be kept in Master spreadsheet.</w:t>
+      </w:r>
+    </w:p>
+    <w:p>
+      <w:pPr>
+        <w:pStyle w:val="NoSpacing"/>
+        <w:ind w:left="720"/>
+        <w:rPr>
+          <w:lang w:val="en-US"/>
+        </w:rPr>
+      </w:pPr>
+      <w:r>
+        <w:rPr>
+          <w:lang w:val="en-US"/>
+        </w:rPr>
+        <w:t xml:space="preserve"> </w:t>
+      </w:r>
+    </w:p>
+    <w:p>
+      <w:pPr>
+        <w:pStyle w:val="NoSpacing"/>
+        <w:ind w:left="720"/>
+        <w:rPr>
+          <w:lang w:val="en-US"/>
+        </w:rPr>
+      </w:pPr>
+      <w:r>
+        <w:rPr>
+          <w:lang w:val="en-US"/>
+        </w:rPr>
         <w:t>We will distribute 1 Lakh leaflets.</w:t>
       </w:r>
     </w:p>
@@ -131,7 +153,19 @@
         <w:rPr>
           <w:lang w:val="en-US"/>
         </w:rPr>
-        <w:t xml:space="preserve">20,000 leaflets in schools in 60 working days. </w:t>
+        <w:t xml:space="preserve">20,000 leaflets in schools in </w:t>
+      </w:r>
+      <w:r>
+        <w:rPr>
+          <w:lang w:val="en-US"/>
+        </w:rPr>
+        <w:t>4</w:t>
+      </w:r>
+      <w:r>
+        <w:rPr>
+          <w:lang w:val="en-US"/>
+        </w:rPr>
+        <w:t xml:space="preserve">0 working days. </w:t>
       </w:r>
     </w:p>
     <w:p>
@@ -146,13 +180,31 @@
         <w:rPr>
           <w:lang w:val="en-US"/>
         </w:rPr>
-        <w:t>300</w:t>
-      </w:r>
-      <w:r>
-        <w:rPr>
-          <w:lang w:val="en-US"/>
-        </w:rPr>
-        <w:t>-350</w:t>
+        <w:t>5</w:t>
+      </w:r>
+      <w:r>
+        <w:rPr>
+          <w:lang w:val="en-US"/>
+        </w:rPr>
+        <w:t>00</w:t>
+      </w:r>
+      <w:r>
+        <w:rPr>
+          <w:lang w:val="en-US"/>
+        </w:rPr>
+        <w:t>-</w:t>
+      </w:r>
+      <w:r>
+        <w:rPr>
+          <w:lang w:val="en-US"/>
+        </w:rPr>
+        <w:t>5</w:t>
+      </w:r>
+      <w:r>
+        <w:rPr>
+          <w:lang w:val="en-US"/>
+        </w:rPr>
+        <w:t>50</w:t>
       </w:r>
       <w:r>
         <w:rPr>
@@ -189,6 +241,21 @@
           <w:lang w:val="en-US"/>
         </w:rPr>
         <w:t>Victor and Sathi will work.</w:t>
+      </w:r>
+    </w:p>
+    <w:p>
+      <w:pPr>
+        <w:pStyle w:val="NoSpacing"/>
+        <w:ind w:left="720"/>
+        <w:rPr>
+          <w:lang w:val="en-US"/>
+        </w:rPr>
+      </w:pPr>
+      <w:r>
+        <w:rPr>
+          <w:lang w:val="en-US"/>
+        </w:rPr>
+        <w:t>By middle of February leaflets distribution has to be over.</w:t>
       </w:r>
     </w:p>
     <w:p>
@@ -493,6 +560,39 @@
           <w:lang w:val="en-US"/>
         </w:rPr>
         <w:t xml:space="preserve"> Debashish &amp; Anirban</w:t>
+      </w:r>
+    </w:p>
+    <w:p>
+      <w:pPr>
+        <w:pStyle w:val="NoSpacing"/>
+        <w:ind w:left="360" w:firstLine="720"/>
+        <w:rPr>
+          <w:lang w:val="en-US"/>
+        </w:rPr>
+      </w:pPr>
+      <w:r>
+        <w:rPr>
+          <w:lang w:val="en-US"/>
+        </w:rPr>
+        <w:t>i)</w:t>
+      </w:r>
+      <w:r>
+        <w:rPr>
+          <w:lang w:val="en-US"/>
+        </w:rPr>
+        <w:t xml:space="preserve">Presentation </w:t>
+      </w:r>
+      <w:r>
+        <w:rPr>
+          <w:lang w:val="en-US"/>
+        </w:rPr>
+        <w:sym w:font="Wingdings" w:char="F0E0"/>
+      </w:r>
+      <w:r>
+        <w:rPr>
+          <w:lang w:val="en-US"/>
+        </w:rPr>
+        <w:t xml:space="preserve"> Debashish &amp; Rahul </w:t>
       </w:r>
     </w:p>
     <w:p>
@@ -838,6 +938,95 @@
 <file path=word/numbering.xml><?xml version="1.0" encoding="utf-8"?>
 <w:numbering xmlns:wpc="http://schemas.microsoft.com/office/word/2010/wordprocessingCanvas" xmlns:cx="http://schemas.microsoft.com/office/drawing/2014/chartex" xmlns:cx1="http://schemas.microsoft.com/office/drawing/2015/9/8/chartex" xmlns:cx2="http://schemas.microsoft.com/office/drawing/2015/10/21/chartex" xmlns:cx3="http://schemas.microsoft.com/office/drawing/2016/5/9/chartex" xmlns:cx4="http://schemas.microsoft.com/office/drawing/2016/5/10/chartex" xmlns:cx5="http://schemas.microsoft.com/office/drawing/2016/5/11/chartex" xmlns:cx6="http://schemas.microsoft.com/office/drawing/2016/5/12/chartex" xmlns:cx7="http://schemas.microsoft.com/office/drawing/2016/5/13/chartex" xmlns:cx8="http://schemas.microsoft.com/office/drawing/2016/5/14/chartex" xmlns:mc="http://schemas.openxmlformats.org/markup-compatibility/2006" xmlns:aink="http://schemas.microsoft.com/office/drawing/2016/ink" xmlns:am3d="http://schemas.microsoft.com/office/drawing/2017/model3d" xmlns:o="urn:schemas-microsoft-com:office:office" xmlns:oel="http://schemas.microsoft.com/office/2019/extlst" xmlns:r="http://schemas.openxmlformats.org/officeDocument/2006/relationships" xmlns:m="http://schemas.openxmlformats.org/officeDocument/2006/math" xmlns:v="urn:schemas-microsoft-com:vml" xmlns:wp14="http://schemas.microsoft.com/office/word/2010/wordprocessingDrawing" xmlns:wp="http://schemas.openxmlformats.org/drawingml/2006/wordprocessingDrawing" xmlns:w10="urn:schemas-microsoft-com:office:word" xmlns:w="http://schemas.openxmlformats.org/wordprocessingml/2006/main" xmlns:w14="http://schemas.microsoft.com/office/word/2010/wordml" xmlns:w15="http://schemas.microsoft.com/office/word/2012/wordml" xmlns:w16cex="http://schemas.microsoft.com/office/word/2018/wordml/cex" xmlns:w16cid="http://schemas.microsoft.com/office/word/2016/wordml/cid" xmlns:w16="http://schemas.microsoft.com/office/word/2018/wordml" xmlns:w16sdtdh="http://schemas.microsoft.com/office/word/2020/wordml/sdtdatahash" xmlns:w16se="http://schemas.microsoft.com/office/word/2015/wordml/symex" xmlns:wpg="http://schemas.microsoft.com/office/word/2010/wordprocessingGroup" xmlns:wpi="http://schemas.microsoft.com/office/word/2010/wordprocessingInk" xmlns:wne="http://schemas.microsoft.com/office/word/2006/wordml" xmlns:wps="http://schemas.microsoft.com/office/word/2010/wordprocessingShape" mc:Ignorable="w14 w15 w16se w16cid w16 w16cex w16sdtdh wp14">
   <w:abstractNum w:abstractNumId="0" w15:restartNumberingAfterBreak="0">
+    <w:nsid w:val="092B7061"/>
+    <w:multiLevelType w:val="hybridMultilevel"/>
+    <w:tmpl w:val="C56671BA"/>
+    <w:lvl w:ilvl="0" w:tplc="D6A4F01A">
+      <w:start w:val="1"/>
+      <w:numFmt w:val="lowerRoman"/>
+      <w:lvlText w:val="%1)"/>
+      <w:lvlJc w:val="left"/>
+      <w:pPr>
+        <w:ind w:left="1800" w:hanging="720"/>
+      </w:pPr>
+      <w:rPr>
+        <w:rFonts w:hint="default"/>
+      </w:rPr>
+    </w:lvl>
+    <w:lvl w:ilvl="1" w:tplc="40090019" w:tentative="1">
+      <w:start w:val="1"/>
+      <w:numFmt w:val="lowerLetter"/>
+      <w:lvlText w:val="%2."/>
+      <w:lvlJc w:val="left"/>
+      <w:pPr>
+        <w:ind w:left="2160" w:hanging="360"/>
+      </w:pPr>
+    </w:lvl>
+    <w:lvl w:ilvl="2" w:tplc="4009001B" w:tentative="1">
+      <w:start w:val="1"/>
+      <w:numFmt w:val="lowerRoman"/>
+      <w:lvlText w:val="%3."/>
+      <w:lvlJc w:val="right"/>
+      <w:pPr>
+        <w:ind w:left="2880" w:hanging="180"/>
+      </w:pPr>
+    </w:lvl>
+    <w:lvl w:ilvl="3" w:tplc="4009000F" w:tentative="1">
+      <w:start w:val="1"/>
+      <w:numFmt w:val="decimal"/>
+      <w:lvlText w:val="%4."/>
+      <w:lvlJc w:val="left"/>
+      <w:pPr>
+        <w:ind w:left="3600" w:hanging="360"/>
+      </w:pPr>
+    </w:lvl>
+    <w:lvl w:ilvl="4" w:tplc="40090019" w:tentative="1">
+      <w:start w:val="1"/>
+      <w:numFmt w:val="lowerLetter"/>
+      <w:lvlText w:val="%5."/>
+      <w:lvlJc w:val="left"/>
+      <w:pPr>
+        <w:ind w:left="4320" w:hanging="360"/>
+      </w:pPr>
+    </w:lvl>
+    <w:lvl w:ilvl="5" w:tplc="4009001B" w:tentative="1">
+      <w:start w:val="1"/>
+      <w:numFmt w:val="lowerRoman"/>
+      <w:lvlText w:val="%6."/>
+      <w:lvlJc w:val="right"/>
+      <w:pPr>
+        <w:ind w:left="5040" w:hanging="180"/>
+      </w:pPr>
+    </w:lvl>
+    <w:lvl w:ilvl="6" w:tplc="4009000F" w:tentative="1">
+      <w:start w:val="1"/>
+      <w:numFmt w:val="decimal"/>
+      <w:lvlText w:val="%7."/>
+      <w:lvlJc w:val="left"/>
+      <w:pPr>
+        <w:ind w:left="5760" w:hanging="360"/>
+      </w:pPr>
+    </w:lvl>
+    <w:lvl w:ilvl="7" w:tplc="40090019" w:tentative="1">
+      <w:start w:val="1"/>
+      <w:numFmt w:val="lowerLetter"/>
+      <w:lvlText w:val="%8."/>
+      <w:lvlJc w:val="left"/>
+      <w:pPr>
+        <w:ind w:left="6480" w:hanging="360"/>
+      </w:pPr>
+    </w:lvl>
+    <w:lvl w:ilvl="8" w:tplc="4009001B" w:tentative="1">
+      <w:start w:val="1"/>
+      <w:numFmt w:val="lowerRoman"/>
+      <w:lvlText w:val="%9."/>
+      <w:lvlJc w:val="right"/>
+      <w:pPr>
+        <w:ind w:left="7200" w:hanging="180"/>
+      </w:pPr>
+    </w:lvl>
+  </w:abstractNum>
+  <w:abstractNum w:abstractNumId="1" w15:restartNumberingAfterBreak="0">
     <w:nsid w:val="32F51B20"/>
     <w:multiLevelType w:val="hybridMultilevel"/>
     <w:tmpl w:val="8682C85C"/>
@@ -926,7 +1115,7 @@
       </w:pPr>
     </w:lvl>
   </w:abstractNum>
-  <w:abstractNum w:abstractNumId="1" w15:restartNumberingAfterBreak="0">
+  <w:abstractNum w:abstractNumId="2" w15:restartNumberingAfterBreak="0">
     <w:nsid w:val="5C127951"/>
     <w:multiLevelType w:val="hybridMultilevel"/>
     <w:tmpl w:val="0D387A0C"/>
@@ -1015,7 +1204,7 @@
       </w:pPr>
     </w:lvl>
   </w:abstractNum>
-  <w:abstractNum w:abstractNumId="2" w15:restartNumberingAfterBreak="0">
+  <w:abstractNum w:abstractNumId="3" w15:restartNumberingAfterBreak="0">
     <w:nsid w:val="61FD6BB8"/>
     <w:multiLevelType w:val="hybridMultilevel"/>
     <w:tmpl w:val="BDD64766"/>
@@ -1104,7 +1293,7 @@
       </w:pPr>
     </w:lvl>
   </w:abstractNum>
-  <w:abstractNum w:abstractNumId="3" w15:restartNumberingAfterBreak="0">
+  <w:abstractNum w:abstractNumId="4" w15:restartNumberingAfterBreak="0">
     <w:nsid w:val="62162B49"/>
     <w:multiLevelType w:val="hybridMultilevel"/>
     <w:tmpl w:val="19FC53FC"/>
@@ -1193,7 +1382,7 @@
       </w:pPr>
     </w:lvl>
   </w:abstractNum>
-  <w:abstractNum w:abstractNumId="4" w15:restartNumberingAfterBreak="0">
+  <w:abstractNum w:abstractNumId="5" w15:restartNumberingAfterBreak="0">
     <w:nsid w:val="78DD79ED"/>
     <w:multiLevelType w:val="hybridMultilevel"/>
     <w:tmpl w:val="2C645504"/>
@@ -1283,19 +1472,22 @@
     </w:lvl>
   </w:abstractNum>
   <w:num w:numId="1" w16cid:durableId="938026430">
+    <w:abstractNumId w:val="5"/>
+  </w:num>
+  <w:num w:numId="2" w16cid:durableId="61756842">
+    <w:abstractNumId w:val="3"/>
+  </w:num>
+  <w:num w:numId="3" w16cid:durableId="627248172">
+    <w:abstractNumId w:val="2"/>
+  </w:num>
+  <w:num w:numId="4" w16cid:durableId="950167097">
+    <w:abstractNumId w:val="1"/>
+  </w:num>
+  <w:num w:numId="5" w16cid:durableId="189074966">
     <w:abstractNumId w:val="4"/>
   </w:num>
-  <w:num w:numId="2" w16cid:durableId="61756842">
-    <w:abstractNumId w:val="2"/>
-  </w:num>
-  <w:num w:numId="3" w16cid:durableId="627248172">
-    <w:abstractNumId w:val="1"/>
-  </w:num>
-  <w:num w:numId="4" w16cid:durableId="950167097">
+  <w:num w:numId="6" w16cid:durableId="1533149202">
     <w:abstractNumId w:val="0"/>
-  </w:num>
-  <w:num w:numId="5" w16cid:durableId="189074966">
-    <w:abstractNumId w:val="3"/>
   </w:num>
 </w:numbering>
 </file>

</xml_diff>